<commit_message>
Initial commit: Docker deployment package with RAG Lab-Ai application
- Flask app with Google Gemini 2.5 Flash integration
- PostgreSQL + pgvector for embeddings storage
- Docker containerization (app + postgres)
- PDF ingestion pipeline for 44 laboratory instructivos
- Complete deployment documentation
- Port configuration: 8010 (app), 5433 (postgres)
- Server: 192.168.8.27
</commit_message>
<xml_diff>
--- a/Promt maestro.docx
+++ b/Promt maestro.docx
@@ -1634,13 +1634,7 @@
         <w:rPr>
           <w:rFonts w:ascii="Arial" w:hAnsi="Arial" w:cs="Arial"/>
         </w:rPr>
-        <w:t>Paleta de colores: Azul (#2563eb), blanco, gris claro</w:t>
-      </w:r>
-      <w:r>
-        <w:rPr>
-          <w:rFonts w:ascii="Arial" w:hAnsi="Arial" w:cs="Arial"/>
-        </w:rPr>
-        <w:t>.</w:t>
+        <w:t>Paleta de colores: Azul (#2563eb), blanco, gris claro.</w:t>
       </w:r>
     </w:p>
     <w:p>
@@ -2757,6 +2751,7 @@
   <w:style w:type="character" w:default="1" w:styleId="Fuentedeprrafopredeter">
     <w:name w:val="Default Paragraph Font"/>
     <w:uiPriority w:val="1"/>
+    <w:semiHidden/>
     <w:unhideWhenUsed/>
   </w:style>
   <w:style w:type="table" w:default="1" w:styleId="Tablanormal">

</xml_diff>